<commit_message>
Copy edits for Dataverse Upload
</commit_message>
<xml_diff>
--- a/Data analysis/ReadMe.docx
+++ b/Data analysis/ReadMe.docx
@@ -1,65 +1,47 @@
 
 <file path=word/document.xml><?xml version="1.0" encoding="utf-8"?>
-<w:document xmlns:wpc="http://schemas.microsoft.com/office/word/2010/wordprocessingCanvas" xmlns:cx="http://schemas.microsoft.com/office/drawing/2014/chartex" xmlns:cx1="http://schemas.microsoft.com/office/drawing/2015/9/8/chartex" xmlns:cx2="http://schemas.microsoft.com/office/drawing/2015/10/21/chartex" xmlns:cx3="http://schemas.microsoft.com/office/drawing/2016/5/9/chartex" xmlns:cx4="http://schemas.microsoft.com/office/drawing/2016/5/10/chartex" xmlns:cx5="http://schemas.microsoft.com/office/drawing/2016/5/11/chartex" xmlns:cx6="http://schemas.microsoft.com/office/drawing/2016/5/12/chartex" xmlns:cx7="http://schemas.microsoft.com/office/drawing/2016/5/13/chartex" xmlns:cx8="http://schemas.microsoft.com/office/drawing/2016/5/14/chartex" xmlns:mc="http://schemas.openxmlformats.org/markup-compatibility/2006" xmlns:aink="http://schemas.microsoft.com/office/drawing/2016/ink" xmlns:am3d="http://schemas.microsoft.com/office/drawing/2017/model3d" xmlns:o="urn:schemas-microsoft-com:office:office" xmlns:r="http://schemas.openxmlformats.org/officeDocument/2006/relationships" xmlns:m="http://schemas.openxmlformats.org/officeDocument/2006/math" xmlns:v="urn:schemas-microsoft-com:vml" xmlns:wp14="http://schemas.microsoft.com/office/word/2010/wordprocessingDrawing" xmlns:wp="http://schemas.openxmlformats.org/drawingml/2006/wordprocessingDrawing" xmlns:w10="urn:schemas-microsoft-com:office:word" xmlns:w="http://schemas.openxmlformats.org/wordprocessingml/2006/main" xmlns:w14="http://schemas.microsoft.com/office/word/2010/wordml" xmlns:w15="http://schemas.microsoft.com/office/word/2012/wordml" xmlns:w16cid="http://schemas.microsoft.com/office/word/2016/wordml/cid" xmlns:w16se="http://schemas.microsoft.com/office/word/2015/wordml/symex" xmlns:wpg="http://schemas.microsoft.com/office/word/2010/wordprocessingGroup" xmlns:wpi="http://schemas.microsoft.com/office/word/2010/wordprocessingInk" xmlns:wne="http://schemas.microsoft.com/office/word/2006/wordml" xmlns:wps="http://schemas.microsoft.com/office/word/2010/wordprocessingShape" mc:Ignorable="w14 w15 w16se w16cid wp14">
+<w:document xmlns:wpc="http://schemas.microsoft.com/office/word/2010/wordprocessingCanvas" xmlns:cx="http://schemas.microsoft.com/office/drawing/2014/chartex" xmlns:cx1="http://schemas.microsoft.com/office/drawing/2015/9/8/chartex" xmlns:cx2="http://schemas.microsoft.com/office/drawing/2015/10/21/chartex" xmlns:cx3="http://schemas.microsoft.com/office/drawing/2016/5/9/chartex" xmlns:cx4="http://schemas.microsoft.com/office/drawing/2016/5/10/chartex" xmlns:cx5="http://schemas.microsoft.com/office/drawing/2016/5/11/chartex" xmlns:cx6="http://schemas.microsoft.com/office/drawing/2016/5/12/chartex" xmlns:cx7="http://schemas.microsoft.com/office/drawing/2016/5/13/chartex" xmlns:cx8="http://schemas.microsoft.com/office/drawing/2016/5/14/chartex" xmlns:mc="http://schemas.openxmlformats.org/markup-compatibility/2006" xmlns:aink="http://schemas.microsoft.com/office/drawing/2016/ink" xmlns:am3d="http://schemas.microsoft.com/office/drawing/2017/model3d" xmlns:o="urn:schemas-microsoft-com:office:office" xmlns:r="http://schemas.openxmlformats.org/officeDocument/2006/relationships" xmlns:m="http://schemas.openxmlformats.org/officeDocument/2006/math" xmlns:v="urn:schemas-microsoft-com:vml" xmlns:wp14="http://schemas.microsoft.com/office/word/2010/wordprocessingDrawing" xmlns:wp="http://schemas.openxmlformats.org/drawingml/2006/wordprocessingDrawing" xmlns:w10="urn:schemas-microsoft-com:office:word" xmlns:w="http://schemas.openxmlformats.org/wordprocessingml/2006/main" xmlns:w14="http://schemas.microsoft.com/office/word/2010/wordml" xmlns:w15="http://schemas.microsoft.com/office/word/2012/wordml" xmlns:w16cex="http://schemas.microsoft.com/office/word/2018/wordml/cex" xmlns:w16cid="http://schemas.microsoft.com/office/word/2016/wordml/cid" xmlns:w16="http://schemas.microsoft.com/office/word/2018/wordml" xmlns:w16se="http://schemas.microsoft.com/office/word/2015/wordml/symex" xmlns:wpg="http://schemas.microsoft.com/office/word/2010/wordprocessingGroup" xmlns:wpi="http://schemas.microsoft.com/office/word/2010/wordprocessingInk" xmlns:wne="http://schemas.microsoft.com/office/word/2006/wordml" xmlns:wps="http://schemas.microsoft.com/office/word/2010/wordprocessingShape" mc:Ignorable="w14 w15 w16se w16cid w16 w16cex wp14">
   <w:body>
     <w:p/>
     <w:p>
       <w:r>
-        <w:t xml:space="preserve">The replication Script "Data_Analysis_GRI_27_Feb_2020.R" takes the raw experimental data, does the necessary transformations and produces all the output files incorporated in the </w:t>
+        <w:t xml:space="preserve">The replication Script "Data_Analysis_GRI_2020_08_28.R" takes the raw experimental data, does the necessary transformations and produces all the output files incorporated in the manuscript and supplementary material. All Figures and tables are </w:t>
       </w:r>
       <w:r>
-        <w:t>manuscript</w:t>
-      </w:r>
-      <w:r>
-        <w:t xml:space="preserve"> and supplementary material</w:t>
-      </w:r>
-      <w:r>
-        <w:t>. All</w:t>
-      </w:r>
-      <w:r>
-        <w:t xml:space="preserve"> Figures and tables are identifiable by name </w:t>
-      </w:r>
-      <w:r>
-        <w:t>(</w:t>
-      </w:r>
-      <w:r>
-        <w:t>e.g. Figure 1)</w:t>
+        <w:t>identifiable by name (e.g. Figure 1)</w:t>
       </w:r>
     </w:p>
     <w:p/>
     <w:p>
       <w:r>
-        <w:t xml:space="preserve">The replication Script has comments to identify are relevant variables and how they are generated. </w:t>
+        <w:t xml:space="preserve">The replication Script has comments to identify all relevant variables and how they are generated. </w:t>
       </w:r>
     </w:p>
     <w:p/>
     <w:p>
-      <w:pPr>
-        <w:rPr>
-          <w:lang w:val="es-CL"/>
-        </w:rPr>
-      </w:pPr>
       <w:r>
-        <w:t>The script was run on R</w:t>
+        <w:t xml:space="preserve">The script was run on R version 3.5.2 (2018-12-20) on Windows 64 bit </w:t>
       </w:r>
       <w:r>
-        <w:t xml:space="preserve"> version 3.5.2 (2018-12-20)</w:t>
+        <w:t>and R version 3.6.3 (2020-02-29) on Linux Mint 19</w:t>
       </w:r>
-      <w:bookmarkStart w:id="0" w:name="_GoBack"/>
-      <w:bookmarkEnd w:id="0"/>
+      <w:r>
+        <w:t>.</w:t>
+      </w:r>
     </w:p>
     <w:sectPr>
       <w:pgSz w:w="11906" w:h="16838"/>
-      <w:pgMar w:top="1440" w:right="1440" w:bottom="1440" w:left="1440" w:header="708" w:footer="708" w:gutter="0"/>
-      <w:cols w:space="708"/>
-      <w:docGrid w:linePitch="360"/>
+      <w:pgMar w:top="1440" w:right="1440" w:bottom="1440" w:left="1440" w:header="0" w:footer="0" w:gutter="0"/>
+      <w:cols w:space="720"/>
+      <w:formProt w:val="0"/>
+      <w:docGrid w:linePitch="360" w:charSpace="4096"/>
     </w:sectPr>
   </w:body>
 </w:document>
 </file>
 
 <file path=word/styles.xml><?xml version="1.0" encoding="utf-8"?>
-<w:styles xmlns:mc="http://schemas.openxmlformats.org/markup-compatibility/2006" xmlns:r="http://schemas.openxmlformats.org/officeDocument/2006/relationships" xmlns:w="http://schemas.openxmlformats.org/wordprocessingml/2006/main" xmlns:w14="http://schemas.microsoft.com/office/word/2010/wordml" xmlns:w15="http://schemas.microsoft.com/office/word/2012/wordml" xmlns:w16cid="http://schemas.microsoft.com/office/word/2016/wordml/cid" xmlns:w16se="http://schemas.microsoft.com/office/word/2015/wordml/symex" mc:Ignorable="w14 w15 w16se w16cid">
+<w:styles xmlns:mc="http://schemas.openxmlformats.org/markup-compatibility/2006" xmlns:r="http://schemas.openxmlformats.org/officeDocument/2006/relationships" xmlns:w="http://schemas.openxmlformats.org/wordprocessingml/2006/main" xmlns:w14="http://schemas.microsoft.com/office/word/2010/wordml" xmlns:w15="http://schemas.microsoft.com/office/word/2012/wordml" xmlns:w16cex="http://schemas.microsoft.com/office/word/2018/wordml/cex" xmlns:w16cid="http://schemas.microsoft.com/office/word/2016/wordml/cid" xmlns:w16="http://schemas.microsoft.com/office/word/2018/wordml" xmlns:w16se="http://schemas.microsoft.com/office/word/2015/wordml/symex" mc:Ignorable="w14 w15 w16se w16cid w16 w16cex">
   <w:docDefaults>
     <w:rPrDefault>
       <w:rPr>
@@ -69,11 +51,7 @@
         <w:lang w:val="en-GB" w:eastAsia="en-US" w:bidi="ar-SA"/>
       </w:rPr>
     </w:rPrDefault>
-    <w:pPrDefault>
-      <w:pPr>
-        <w:spacing w:after="160" w:line="259" w:lineRule="auto"/>
-      </w:pPr>
-    </w:pPrDefault>
+    <w:pPrDefault/>
   </w:docDefaults>
   <w:latentStyles w:defLockedState="0" w:defUIPriority="99" w:defSemiHidden="0" w:defUnhideWhenUsed="0" w:defQFormat="0" w:count="376">
     <w:lsdException w:name="Normal" w:uiPriority="0" w:qFormat="1"/>
@@ -458,6 +436,7 @@
     <w:qFormat/>
     <w:rsid w:val="00170BD7"/>
     <w:pPr>
+      <w:spacing w:after="160" w:line="259" w:lineRule="auto"/>
       <w:jc w:val="both"/>
     </w:pPr>
   </w:style>
@@ -558,6 +537,7 @@
     <w:basedOn w:val="DefaultParagraphFont"/>
     <w:link w:val="Heading1"/>
     <w:uiPriority w:val="9"/>
+    <w:qFormat/>
     <w:rsid w:val="00170BD7"/>
     <w:rPr>
       <w:rFonts w:asciiTheme="majorHAnsi" w:eastAsiaTheme="majorEastAsia" w:hAnsiTheme="majorHAnsi" w:cstheme="majorBidi"/>
@@ -571,6 +551,7 @@
     <w:basedOn w:val="DefaultParagraphFont"/>
     <w:link w:val="Heading2"/>
     <w:uiPriority w:val="9"/>
+    <w:qFormat/>
     <w:rsid w:val="00170BD7"/>
     <w:rPr>
       <w:rFonts w:asciiTheme="majorHAnsi" w:eastAsiaTheme="majorEastAsia" w:hAnsiTheme="majorHAnsi" w:cstheme="majorBidi"/>
@@ -584,12 +565,69 @@
     <w:basedOn w:val="DefaultParagraphFont"/>
     <w:link w:val="Heading3"/>
     <w:uiPriority w:val="9"/>
+    <w:qFormat/>
     <w:rsid w:val="00C7195A"/>
     <w:rPr>
       <w:rFonts w:asciiTheme="majorHAnsi" w:eastAsiaTheme="majorEastAsia" w:hAnsiTheme="majorHAnsi" w:cstheme="majorBidi"/>
       <w:b/>
       <w:sz w:val="24"/>
       <w:szCs w:val="24"/>
+    </w:rPr>
+  </w:style>
+  <w:style w:type="paragraph" w:customStyle="1" w:styleId="Heading">
+    <w:name w:val="Heading"/>
+    <w:basedOn w:val="Normal"/>
+    <w:next w:val="BodyText"/>
+    <w:qFormat/>
+    <w:pPr>
+      <w:keepNext/>
+      <w:spacing w:before="240" w:after="120"/>
+    </w:pPr>
+    <w:rPr>
+      <w:rFonts w:ascii="Liberation Sans" w:eastAsia="AR PL SungtiL GB" w:hAnsi="Liberation Sans" w:cs="Lohit Devanagari"/>
+      <w:sz w:val="28"/>
+      <w:szCs w:val="28"/>
+    </w:rPr>
+  </w:style>
+  <w:style w:type="paragraph" w:styleId="BodyText">
+    <w:name w:val="Body Text"/>
+    <w:basedOn w:val="Normal"/>
+    <w:pPr>
+      <w:spacing w:after="140" w:line="276" w:lineRule="auto"/>
+    </w:pPr>
+  </w:style>
+  <w:style w:type="paragraph" w:styleId="List">
+    <w:name w:val="List"/>
+    <w:basedOn w:val="BodyText"/>
+    <w:rPr>
+      <w:rFonts w:cs="Lohit Devanagari"/>
+    </w:rPr>
+  </w:style>
+  <w:style w:type="paragraph" w:styleId="Caption">
+    <w:name w:val="caption"/>
+    <w:basedOn w:val="Normal"/>
+    <w:qFormat/>
+    <w:pPr>
+      <w:suppressLineNumbers/>
+      <w:spacing w:before="120" w:after="120"/>
+    </w:pPr>
+    <w:rPr>
+      <w:rFonts w:cs="Lohit Devanagari"/>
+      <w:i/>
+      <w:iCs/>
+      <w:sz w:val="24"/>
+      <w:szCs w:val="24"/>
+    </w:rPr>
+  </w:style>
+  <w:style w:type="paragraph" w:customStyle="1" w:styleId="Index">
+    <w:name w:val="Index"/>
+    <w:basedOn w:val="Normal"/>
+    <w:qFormat/>
+    <w:pPr>
+      <w:suppressLineNumbers/>
+    </w:pPr>
+    <w:rPr>
+      <w:rFonts w:cs="Lohit Devanagari"/>
     </w:rPr>
   </w:style>
 </w:styles>

</xml_diff>